<commit_message>
Update lab 2 materials from HPs feedback
</commit_message>
<xml_diff>
--- a/book/images/screenshots editing.docx
+++ b/book/images/screenshots editing.docx
@@ -13,7 +13,7 @@
         <mc:AlternateContent>
           <mc:Choice Requires="wps">
             <w:drawing>
-              <wp:anchor distT="0" distB="0" distL="114300" distR="114300" simplePos="0" relativeHeight="251659264" behindDoc="0" locked="0" layoutInCell="1" allowOverlap="1" wp14:anchorId="3C257C29" wp14:editId="2E29D373">
+              <wp:anchor distT="0" distB="0" distL="114300" distR="114300" simplePos="0" relativeHeight="251659264" behindDoc="0" locked="0" layoutInCell="1" allowOverlap="1" wp14:anchorId="3C257C29" wp14:editId="2610F38D">
                 <wp:simplePos x="0" y="0"/>
                 <wp:positionH relativeFrom="column">
                   <wp:posOffset>495300</wp:posOffset>
@@ -75,7 +75,7 @@
           </mc:Choice>
           <mc:Fallback>
             <w:pict>
-              <v:rect w14:anchorId="0AE53522" id="Rectangle 2" o:spid="_x0000_s1026" style="position:absolute;margin-left:39pt;margin-top:426pt;width:499pt;height:45pt;z-index:251659264;visibility:visible;mso-wrap-style:square;mso-wrap-distance-left:9pt;mso-wrap-distance-top:0;mso-wrap-distance-right:9pt;mso-wrap-distance-bottom:0;mso-position-horizontal:absolute;mso-position-horizontal-relative:text;mso-position-vertical:absolute;mso-position-vertical-relative:text;v-text-anchor:middle" o:gfxdata="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" filled="f" strokecolor="red" strokeweight="3pt"/>
+              <v:rect w14:anchorId="07278CBA" id="Rectangle 2" o:spid="_x0000_s1026" style="position:absolute;margin-left:39pt;margin-top:426pt;width:499pt;height:45pt;z-index:251659264;visibility:visible;mso-wrap-style:square;mso-wrap-distance-left:9pt;mso-wrap-distance-top:0;mso-wrap-distance-right:9pt;mso-wrap-distance-bottom:0;mso-position-horizontal:absolute;mso-position-horizontal-relative:text;mso-position-vertical:absolute;mso-position-vertical-relative:text;v-text-anchor:middle" o:gfxdata="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" filled="f" strokecolor="red" strokeweight="3pt"/>
             </w:pict>
           </mc:Fallback>
         </mc:AlternateContent>
@@ -126,6 +126,299 @@
           </wp:inline>
         </w:drawing>
       </w:r>
+    </w:p>
+    <w:p>
+      <w:pPr>
+        <w:jc w:val="center"/>
+      </w:pPr>
+      <w:r>
+        <w:rPr>
+          <w:noProof/>
+        </w:rPr>
+        <w:lastRenderedPageBreak/>
+        <mc:AlternateContent>
+          <mc:Choice Requires="wps">
+            <w:drawing>
+              <wp:anchor distT="0" distB="0" distL="114300" distR="114300" simplePos="0" relativeHeight="251661312" behindDoc="0" locked="0" layoutInCell="1" allowOverlap="1" wp14:anchorId="712A6672" wp14:editId="6A550137">
+                <wp:simplePos x="0" y="0"/>
+                <wp:positionH relativeFrom="column">
+                  <wp:posOffset>1498600</wp:posOffset>
+                </wp:positionH>
+                <wp:positionV relativeFrom="paragraph">
+                  <wp:posOffset>4178300</wp:posOffset>
+                </wp:positionV>
+                <wp:extent cx="1689100" cy="571500"/>
+                <wp:effectExtent l="12700" t="12700" r="25400" b="25400"/>
+                <wp:wrapNone/>
+                <wp:docPr id="1552604837" name="Rectangle 2"/>
+                <wp:cNvGraphicFramePr/>
+                <a:graphic xmlns:a="http://schemas.openxmlformats.org/drawingml/2006/main">
+                  <a:graphicData uri="http://schemas.microsoft.com/office/word/2010/wordprocessingShape">
+                    <wps:wsp>
+                      <wps:cNvSpPr/>
+                      <wps:spPr>
+                        <a:xfrm>
+                          <a:off x="0" y="0"/>
+                          <a:ext cx="1689100" cy="571500"/>
+                        </a:xfrm>
+                        <a:prstGeom prst="rect">
+                          <a:avLst/>
+                        </a:prstGeom>
+                        <a:noFill/>
+                        <a:ln w="38100">
+                          <a:solidFill>
+                            <a:srgbClr val="FF0000"/>
+                          </a:solidFill>
+                        </a:ln>
+                      </wps:spPr>
+                      <wps:style>
+                        <a:lnRef idx="2">
+                          <a:schemeClr val="accent1">
+                            <a:shade val="15000"/>
+                          </a:schemeClr>
+                        </a:lnRef>
+                        <a:fillRef idx="1">
+                          <a:schemeClr val="accent1"/>
+                        </a:fillRef>
+                        <a:effectRef idx="0">
+                          <a:schemeClr val="accent1"/>
+                        </a:effectRef>
+                        <a:fontRef idx="minor">
+                          <a:schemeClr val="lt1"/>
+                        </a:fontRef>
+                      </wps:style>
+                      <wps:bodyPr rot="0" spcFirstLastPara="0" vertOverflow="overflow" horzOverflow="overflow" vert="horz" wrap="square" lIns="91440" tIns="45720" rIns="91440" bIns="45720" numCol="1" spcCol="0" rtlCol="0" fromWordArt="0" anchor="ctr" anchorCtr="0" forceAA="0" compatLnSpc="1">
+                        <a:prstTxWarp prst="textNoShape">
+                          <a:avLst/>
+                        </a:prstTxWarp>
+                        <a:noAutofit/>
+                      </wps:bodyPr>
+                    </wps:wsp>
+                  </a:graphicData>
+                </a:graphic>
+                <wp14:sizeRelH relativeFrom="margin">
+                  <wp14:pctWidth>0</wp14:pctWidth>
+                </wp14:sizeRelH>
+              </wp:anchor>
+            </w:drawing>
+          </mc:Choice>
+          <mc:Fallback>
+            <w:pict>
+              <v:rect w14:anchorId="72022AC3" id="Rectangle 2" o:spid="_x0000_s1026" style="position:absolute;margin-left:118pt;margin-top:329pt;width:133pt;height:45pt;z-index:251661312;visibility:visible;mso-wrap-style:square;mso-width-percent:0;mso-wrap-distance-left:9pt;mso-wrap-distance-top:0;mso-wrap-distance-right:9pt;mso-wrap-distance-bottom:0;mso-position-horizontal:absolute;mso-position-horizontal-relative:text;mso-position-vertical:absolute;mso-position-vertical-relative:text;mso-width-percent:0;mso-width-relative:margin;v-text-anchor:middle" o:gfxdata="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" filled="f" strokecolor="red" strokeweight="3pt"/>
+            </w:pict>
+          </mc:Fallback>
+        </mc:AlternateContent>
+      </w:r>
+      <w:r>
+        <w:rPr>
+          <w:noProof/>
+        </w:rPr>
+        <w:drawing>
+          <wp:inline distT="0" distB="0" distL="0" distR="0" wp14:anchorId="04B75AD1" wp14:editId="4F3DE6AD">
+            <wp:extent cx="8610600" cy="5016500"/>
+            <wp:effectExtent l="0" t="0" r="0" b="0"/>
+            <wp:docPr id="153148711" name="Picture 3" descr="A screenshot of a computer&#10;&#10;Description automatically generated"/>
+            <wp:cNvGraphicFramePr>
+              <a:graphicFrameLocks xmlns:a="http://schemas.openxmlformats.org/drawingml/2006/main" noChangeAspect="1"/>
+            </wp:cNvGraphicFramePr>
+            <a:graphic xmlns:a="http://schemas.openxmlformats.org/drawingml/2006/main">
+              <a:graphicData uri="http://schemas.openxmlformats.org/drawingml/2006/picture">
+                <pic:pic xmlns:pic="http://schemas.openxmlformats.org/drawingml/2006/picture">
+                  <pic:nvPicPr>
+                    <pic:cNvPr id="153148711" name="Picture 3" descr="A screenshot of a computer&#10;&#10;Description automatically generated"/>
+                    <pic:cNvPicPr/>
+                  </pic:nvPicPr>
+                  <pic:blipFill rotWithShape="1">
+                    <a:blip r:embed="rId5">
+                      <a:extLst>
+                        <a:ext uri="{28A0092B-C50C-407E-A947-70E740481C1C}">
+                          <a14:useLocalDpi xmlns:a14="http://schemas.microsoft.com/office/drawing/2010/main" val="0"/>
+                        </a:ext>
+                      </a:extLst>
+                    </a:blip>
+                    <a:srcRect l="1576" t="3117" r="1275" b="2193"/>
+                    <a:stretch/>
+                  </pic:blipFill>
+                  <pic:spPr bwMode="auto">
+                    <a:xfrm>
+                      <a:off x="0" y="0"/>
+                      <a:ext cx="8610600" cy="5016500"/>
+                    </a:xfrm>
+                    <a:prstGeom prst="rect">
+                      <a:avLst/>
+                    </a:prstGeom>
+                    <a:ln>
+                      <a:noFill/>
+                    </a:ln>
+                    <a:extLst>
+                      <a:ext uri="{53640926-AAD7-44D8-BBD7-CCE9431645EC}">
+                        <a14:shadowObscured xmlns:a14="http://schemas.microsoft.com/office/drawing/2010/main"/>
+                      </a:ext>
+                    </a:extLst>
+                  </pic:spPr>
+                </pic:pic>
+              </a:graphicData>
+            </a:graphic>
+          </wp:inline>
+        </w:drawing>
+      </w:r>
+    </w:p>
+    <w:p>
+      <w:pPr>
+        <w:jc w:val="center"/>
+      </w:pPr>
+    </w:p>
+    <w:p>
+      <w:pPr>
+        <w:jc w:val="center"/>
+      </w:pPr>
+    </w:p>
+    <w:p>
+      <w:pPr>
+        <w:jc w:val="center"/>
+      </w:pPr>
+    </w:p>
+    <w:p>
+      <w:pPr>
+        <w:jc w:val="center"/>
+      </w:pPr>
+      <w:r>
+        <w:rPr>
+          <w:noProof/>
+        </w:rPr>
+        <w:lastRenderedPageBreak/>
+        <mc:AlternateContent>
+          <mc:Choice Requires="wps">
+            <w:drawing>
+              <wp:anchor distT="0" distB="0" distL="114300" distR="114300" simplePos="0" relativeHeight="251663360" behindDoc="0" locked="0" layoutInCell="1" allowOverlap="1" wp14:anchorId="7F148674" wp14:editId="4CEF74B0">
+                <wp:simplePos x="0" y="0"/>
+                <wp:positionH relativeFrom="column">
+                  <wp:posOffset>1333500</wp:posOffset>
+                </wp:positionH>
+                <wp:positionV relativeFrom="paragraph">
+                  <wp:posOffset>1206500</wp:posOffset>
+                </wp:positionV>
+                <wp:extent cx="850900" cy="304800"/>
+                <wp:effectExtent l="12700" t="12700" r="25400" b="25400"/>
+                <wp:wrapNone/>
+                <wp:docPr id="525642096" name="Rectangle 2"/>
+                <wp:cNvGraphicFramePr/>
+                <a:graphic xmlns:a="http://schemas.openxmlformats.org/drawingml/2006/main">
+                  <a:graphicData uri="http://schemas.microsoft.com/office/word/2010/wordprocessingShape">
+                    <wps:wsp>
+                      <wps:cNvSpPr/>
+                      <wps:spPr>
+                        <a:xfrm>
+                          <a:off x="0" y="0"/>
+                          <a:ext cx="850900" cy="304800"/>
+                        </a:xfrm>
+                        <a:prstGeom prst="rect">
+                          <a:avLst/>
+                        </a:prstGeom>
+                        <a:noFill/>
+                        <a:ln w="38100">
+                          <a:solidFill>
+                            <a:srgbClr val="FF0000"/>
+                          </a:solidFill>
+                        </a:ln>
+                      </wps:spPr>
+                      <wps:style>
+                        <a:lnRef idx="2">
+                          <a:schemeClr val="accent1">
+                            <a:shade val="15000"/>
+                          </a:schemeClr>
+                        </a:lnRef>
+                        <a:fillRef idx="1">
+                          <a:schemeClr val="accent1"/>
+                        </a:fillRef>
+                        <a:effectRef idx="0">
+                          <a:schemeClr val="accent1"/>
+                        </a:effectRef>
+                        <a:fontRef idx="minor">
+                          <a:schemeClr val="lt1"/>
+                        </a:fontRef>
+                      </wps:style>
+                      <wps:bodyPr rot="0" spcFirstLastPara="0" vertOverflow="overflow" horzOverflow="overflow" vert="horz" wrap="square" lIns="91440" tIns="45720" rIns="91440" bIns="45720" numCol="1" spcCol="0" rtlCol="0" fromWordArt="0" anchor="ctr" anchorCtr="0" forceAA="0" compatLnSpc="1">
+                        <a:prstTxWarp prst="textNoShape">
+                          <a:avLst/>
+                        </a:prstTxWarp>
+                        <a:noAutofit/>
+                      </wps:bodyPr>
+                    </wps:wsp>
+                  </a:graphicData>
+                </a:graphic>
+                <wp14:sizeRelH relativeFrom="margin">
+                  <wp14:pctWidth>0</wp14:pctWidth>
+                </wp14:sizeRelH>
+                <wp14:sizeRelV relativeFrom="margin">
+                  <wp14:pctHeight>0</wp14:pctHeight>
+                </wp14:sizeRelV>
+              </wp:anchor>
+            </w:drawing>
+          </mc:Choice>
+          <mc:Fallback>
+            <w:pict>
+              <v:rect w14:anchorId="16C58E46" id="Rectangle 2" o:spid="_x0000_s1026" style="position:absolute;margin-left:105pt;margin-top:95pt;width:67pt;height:24pt;z-index:251663360;visibility:visible;mso-wrap-style:square;mso-width-percent:0;mso-height-percent:0;mso-wrap-distance-left:9pt;mso-wrap-distance-top:0;mso-wrap-distance-right:9pt;mso-wrap-distance-bottom:0;mso-position-horizontal:absolute;mso-position-horizontal-relative:text;mso-position-vertical:absolute;mso-position-vertical-relative:text;mso-width-percent:0;mso-height-percent:0;mso-width-relative:margin;mso-height-relative:margin;v-text-anchor:middle" o:gfxdata="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" filled="f" strokecolor="red" strokeweight="3pt"/>
+            </w:pict>
+          </mc:Fallback>
+        </mc:AlternateContent>
+      </w:r>
+      <w:r>
+        <w:rPr>
+          <w:noProof/>
+        </w:rPr>
+        <w:drawing>
+          <wp:inline distT="0" distB="0" distL="0" distR="0" wp14:anchorId="19FBD61E" wp14:editId="2F8ED9D7">
+            <wp:extent cx="9437661" cy="1930400"/>
+            <wp:effectExtent l="0" t="0" r="0" b="0"/>
+            <wp:docPr id="1113173540" name="Picture 4" descr="A close-up of a screen&#10;&#10;Description automatically generated"/>
+            <wp:cNvGraphicFramePr>
+              <a:graphicFrameLocks xmlns:a="http://schemas.openxmlformats.org/drawingml/2006/main" noChangeAspect="1"/>
+            </wp:cNvGraphicFramePr>
+            <a:graphic xmlns:a="http://schemas.openxmlformats.org/drawingml/2006/main">
+              <a:graphicData uri="http://schemas.openxmlformats.org/drawingml/2006/picture">
+                <pic:pic xmlns:pic="http://schemas.openxmlformats.org/drawingml/2006/picture">
+                  <pic:nvPicPr>
+                    <pic:cNvPr id="1113173540" name="Picture 4" descr="A close-up of a screen&#10;&#10;Description automatically generated"/>
+                    <pic:cNvPicPr/>
+                  </pic:nvPicPr>
+                  <pic:blipFill>
+                    <a:blip r:embed="rId6">
+                      <a:extLst>
+                        <a:ext uri="{28A0092B-C50C-407E-A947-70E740481C1C}">
+                          <a14:useLocalDpi xmlns:a14="http://schemas.microsoft.com/office/drawing/2010/main" val="0"/>
+                        </a:ext>
+                      </a:extLst>
+                    </a:blip>
+                    <a:stretch>
+                      <a:fillRect/>
+                    </a:stretch>
+                  </pic:blipFill>
+                  <pic:spPr>
+                    <a:xfrm>
+                      <a:off x="0" y="0"/>
+                      <a:ext cx="9454271" cy="1933797"/>
+                    </a:xfrm>
+                    <a:prstGeom prst="rect">
+                      <a:avLst/>
+                    </a:prstGeom>
+                  </pic:spPr>
+                </pic:pic>
+              </a:graphicData>
+            </a:graphic>
+          </wp:inline>
+        </w:drawing>
+      </w:r>
+    </w:p>
+    <w:p>
+      <w:pPr>
+        <w:jc w:val="center"/>
+      </w:pPr>
+    </w:p>
+    <w:p>
+      <w:pPr>
+        <w:jc w:val="center"/>
+      </w:pPr>
     </w:p>
     <w:sectPr>
       <w:pgSz w:w="16838" w:h="11906" w:orient="landscape"/>
@@ -561,6 +854,22 @@
     <w:semiHidden/>
     <w:unhideWhenUsed/>
   </w:style>
+  <w:style w:type="table" w:styleId="TableGrid">
+    <w:name w:val="Table Grid"/>
+    <w:basedOn w:val="TableNormal"/>
+    <w:uiPriority w:val="39"/>
+    <w:rsid w:val="002C1A75"/>
+    <w:tblPr>
+      <w:tblBorders>
+        <w:top w:val="single" w:sz="4" w:space="0" w:color="auto"/>
+        <w:left w:val="single" w:sz="4" w:space="0" w:color="auto"/>
+        <w:bottom w:val="single" w:sz="4" w:space="0" w:color="auto"/>
+        <w:right w:val="single" w:sz="4" w:space="0" w:color="auto"/>
+        <w:insideH w:val="single" w:sz="4" w:space="0" w:color="auto"/>
+        <w:insideV w:val="single" w:sz="4" w:space="0" w:color="auto"/>
+      </w:tblBorders>
+    </w:tblPr>
+  </w:style>
 </w:styles>
 </file>
 

</xml_diff>

<commit_message>
first draft of lab 3 and research skills 3
</commit_message>
<xml_diff>
--- a/book/images/screenshots editing.docx
+++ b/book/images/screenshots editing.docx
@@ -419,6 +419,228 @@
       <w:pPr>
         <w:jc w:val="center"/>
       </w:pPr>
+    </w:p>
+    <w:p>
+      <w:pPr>
+        <w:jc w:val="center"/>
+      </w:pPr>
+    </w:p>
+    <w:p>
+      <w:pPr>
+        <w:jc w:val="center"/>
+      </w:pPr>
+    </w:p>
+    <w:p>
+      <w:pPr>
+        <w:jc w:val="center"/>
+      </w:pPr>
+    </w:p>
+    <w:p>
+      <w:pPr>
+        <w:jc w:val="center"/>
+      </w:pPr>
+    </w:p>
+    <w:p>
+      <w:pPr>
+        <w:jc w:val="center"/>
+      </w:pPr>
+    </w:p>
+    <w:p>
+      <w:pPr>
+        <w:jc w:val="center"/>
+      </w:pPr>
+    </w:p>
+    <w:p>
+      <w:pPr>
+        <w:jc w:val="center"/>
+      </w:pPr>
+    </w:p>
+    <w:p>
+      <w:pPr>
+        <w:jc w:val="center"/>
+      </w:pPr>
+    </w:p>
+    <w:p>
+      <w:pPr>
+        <w:jc w:val="center"/>
+      </w:pPr>
+    </w:p>
+    <w:p>
+      <w:pPr>
+        <w:jc w:val="center"/>
+      </w:pPr>
+    </w:p>
+    <w:p>
+      <w:pPr>
+        <w:jc w:val="center"/>
+      </w:pPr>
+    </w:p>
+    <w:p>
+      <w:pPr>
+        <w:jc w:val="center"/>
+      </w:pPr>
+    </w:p>
+    <w:p>
+      <w:pPr>
+        <w:jc w:val="center"/>
+      </w:pPr>
+    </w:p>
+    <w:p>
+      <w:pPr>
+        <w:jc w:val="center"/>
+      </w:pPr>
+    </w:p>
+    <w:p>
+      <w:pPr>
+        <w:jc w:val="center"/>
+      </w:pPr>
+    </w:p>
+    <w:p>
+      <w:pPr>
+        <w:jc w:val="center"/>
+      </w:pPr>
+    </w:p>
+    <w:p>
+      <w:pPr>
+        <w:jc w:val="center"/>
+      </w:pPr>
+    </w:p>
+    <w:p>
+      <w:pPr>
+        <w:jc w:val="center"/>
+      </w:pPr>
+    </w:p>
+    <w:p>
+      <w:pPr>
+        <w:jc w:val="center"/>
+      </w:pPr>
+      <w:r>
+        <w:rPr>
+          <w:noProof/>
+        </w:rPr>
+        <w:lastRenderedPageBreak/>
+        <mc:AlternateContent>
+          <mc:Choice Requires="wps">
+            <w:drawing>
+              <wp:anchor distT="0" distB="0" distL="114300" distR="114300" simplePos="0" relativeHeight="251664384" behindDoc="0" locked="0" layoutInCell="1" allowOverlap="1" wp14:anchorId="5565E81F" wp14:editId="21C575E0">
+                <wp:simplePos x="0" y="0"/>
+                <wp:positionH relativeFrom="column">
+                  <wp:posOffset>1542736</wp:posOffset>
+                </wp:positionH>
+                <wp:positionV relativeFrom="paragraph">
+                  <wp:posOffset>63374</wp:posOffset>
+                </wp:positionV>
+                <wp:extent cx="7324052" cy="2226562"/>
+                <wp:effectExtent l="12700" t="12700" r="29845" b="21590"/>
+                <wp:wrapNone/>
+                <wp:docPr id="1120696168" name="Rectangle 4"/>
+                <wp:cNvGraphicFramePr/>
+                <a:graphic xmlns:a="http://schemas.openxmlformats.org/drawingml/2006/main">
+                  <a:graphicData uri="http://schemas.microsoft.com/office/word/2010/wordprocessingShape">
+                    <wps:wsp>
+                      <wps:cNvSpPr/>
+                      <wps:spPr>
+                        <a:xfrm>
+                          <a:off x="0" y="0"/>
+                          <a:ext cx="7324052" cy="2226562"/>
+                        </a:xfrm>
+                        <a:prstGeom prst="rect">
+                          <a:avLst/>
+                        </a:prstGeom>
+                        <a:noFill/>
+                        <a:ln w="38100">
+                          <a:solidFill>
+                            <a:srgbClr val="FF0000"/>
+                          </a:solidFill>
+                        </a:ln>
+                      </wps:spPr>
+                      <wps:style>
+                        <a:lnRef idx="2">
+                          <a:schemeClr val="accent1">
+                            <a:shade val="15000"/>
+                          </a:schemeClr>
+                        </a:lnRef>
+                        <a:fillRef idx="1">
+                          <a:schemeClr val="accent1"/>
+                        </a:fillRef>
+                        <a:effectRef idx="0">
+                          <a:schemeClr val="accent1"/>
+                        </a:effectRef>
+                        <a:fontRef idx="minor">
+                          <a:schemeClr val="lt1"/>
+                        </a:fontRef>
+                      </wps:style>
+                      <wps:bodyPr rot="0" spcFirstLastPara="0" vertOverflow="overflow" horzOverflow="overflow" vert="horz" wrap="square" lIns="91440" tIns="45720" rIns="91440" bIns="45720" numCol="1" spcCol="0" rtlCol="0" fromWordArt="0" anchor="ctr" anchorCtr="0" forceAA="0" compatLnSpc="1">
+                        <a:prstTxWarp prst="textNoShape">
+                          <a:avLst/>
+                        </a:prstTxWarp>
+                        <a:noAutofit/>
+                      </wps:bodyPr>
+                    </wps:wsp>
+                  </a:graphicData>
+                </a:graphic>
+                <wp14:sizeRelH relativeFrom="margin">
+                  <wp14:pctWidth>0</wp14:pctWidth>
+                </wp14:sizeRelH>
+                <wp14:sizeRelV relativeFrom="margin">
+                  <wp14:pctHeight>0</wp14:pctHeight>
+                </wp14:sizeRelV>
+              </wp:anchor>
+            </w:drawing>
+          </mc:Choice>
+          <mc:Fallback>
+            <w:pict>
+              <v:rect w14:anchorId="3E8995A5" id="Rectangle 4" o:spid="_x0000_s1026" style="position:absolute;margin-left:121.5pt;margin-top:5pt;width:576.7pt;height:175.3pt;z-index:251664384;visibility:visible;mso-wrap-style:square;mso-width-percent:0;mso-height-percent:0;mso-wrap-distance-left:9pt;mso-wrap-distance-top:0;mso-wrap-distance-right:9pt;mso-wrap-distance-bottom:0;mso-position-horizontal:absolute;mso-position-horizontal-relative:text;mso-position-vertical:absolute;mso-position-vertical-relative:text;mso-width-percent:0;mso-height-percent:0;mso-width-relative:margin;mso-height-relative:margin;v-text-anchor:middle" o:gfxdata="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" filled="f" strokecolor="red" strokeweight="3pt"/>
+            </w:pict>
+          </mc:Fallback>
+        </mc:AlternateContent>
+      </w:r>
+      <w:r>
+        <w:rPr>
+          <w:noProof/>
+        </w:rPr>
+        <w:drawing>
+          <wp:inline distT="0" distB="0" distL="0" distR="0" wp14:anchorId="7E4D7CD1" wp14:editId="22F86E98">
+            <wp:extent cx="8863330" cy="5450840"/>
+            <wp:effectExtent l="0" t="0" r="1270" b="0"/>
+            <wp:docPr id="822893434" name="Picture 1" descr="A diagram of a method results&#10;&#10;Description automatically generated"/>
+            <wp:cNvGraphicFramePr>
+              <a:graphicFrameLocks xmlns:a="http://schemas.openxmlformats.org/drawingml/2006/main" noChangeAspect="1"/>
+            </wp:cNvGraphicFramePr>
+            <a:graphic xmlns:a="http://schemas.openxmlformats.org/drawingml/2006/main">
+              <a:graphicData uri="http://schemas.openxmlformats.org/drawingml/2006/picture">
+                <pic:pic xmlns:pic="http://schemas.openxmlformats.org/drawingml/2006/picture">
+                  <pic:nvPicPr>
+                    <pic:cNvPr id="822893434" name="Picture 1" descr="A diagram of a method results&#10;&#10;Description automatically generated"/>
+                    <pic:cNvPicPr/>
+                  </pic:nvPicPr>
+                  <pic:blipFill>
+                    <a:blip r:embed="rId7">
+                      <a:extLst>
+                        <a:ext uri="{28A0092B-C50C-407E-A947-70E740481C1C}">
+                          <a14:useLocalDpi xmlns:a14="http://schemas.microsoft.com/office/drawing/2010/main" val="0"/>
+                        </a:ext>
+                      </a:extLst>
+                    </a:blip>
+                    <a:stretch>
+                      <a:fillRect/>
+                    </a:stretch>
+                  </pic:blipFill>
+                  <pic:spPr>
+                    <a:xfrm>
+                      <a:off x="0" y="0"/>
+                      <a:ext cx="8863330" cy="5450840"/>
+                    </a:xfrm>
+                    <a:prstGeom prst="rect">
+                      <a:avLst/>
+                    </a:prstGeom>
+                  </pic:spPr>
+                </pic:pic>
+              </a:graphicData>
+            </a:graphic>
+          </wp:inline>
+        </w:drawing>
+      </w:r>
     </w:p>
     <w:sectPr>
       <w:pgSz w:w="16838" w:h="11906" w:orient="landscape"/>
@@ -830,7 +1052,6 @@
   <w:style w:type="character" w:default="1" w:styleId="DefaultParagraphFont">
     <w:name w:val="Default Paragraph Font"/>
     <w:uiPriority w:val="1"/>
-    <w:semiHidden/>
     <w:unhideWhenUsed/>
   </w:style>
   <w:style w:type="table" w:default="1" w:styleId="TableNormal">

</xml_diff>

<commit_message>
Draft of lab 9 and data processing research skills
</commit_message>
<xml_diff>
--- a/book/images/screenshots editing.docx
+++ b/book/images/screenshots editing.docx
@@ -604,6 +604,143 @@
             <wp:extent cx="8863330" cy="5450840"/>
             <wp:effectExtent l="0" t="0" r="1270" b="0"/>
             <wp:docPr id="822893434" name="Picture 1" descr="A diagram of a method results&#10;&#10;Description automatically generated"/>
+            <wp:cNvGraphicFramePr>
+              <a:graphicFrameLocks xmlns:a="http://schemas.openxmlformats.org/drawingml/2006/main" noChangeAspect="1"/>
+            </wp:cNvGraphicFramePr>
+            <a:graphic xmlns:a="http://schemas.openxmlformats.org/drawingml/2006/main">
+              <a:graphicData uri="http://schemas.openxmlformats.org/drawingml/2006/picture">
+                <pic:pic xmlns:pic="http://schemas.openxmlformats.org/drawingml/2006/picture">
+                  <pic:nvPicPr>
+                    <pic:cNvPr id="822893434" name="Picture 1" descr="A diagram of a method results&#10;&#10;Description automatically generated"/>
+                    <pic:cNvPicPr/>
+                  </pic:nvPicPr>
+                  <pic:blipFill>
+                    <a:blip r:embed="rId7">
+                      <a:extLst>
+                        <a:ext uri="{28A0092B-C50C-407E-A947-70E740481C1C}">
+                          <a14:useLocalDpi xmlns:a14="http://schemas.microsoft.com/office/drawing/2010/main" val="0"/>
+                        </a:ext>
+                      </a:extLst>
+                    </a:blip>
+                    <a:stretch>
+                      <a:fillRect/>
+                    </a:stretch>
+                  </pic:blipFill>
+                  <pic:spPr>
+                    <a:xfrm>
+                      <a:off x="0" y="0"/>
+                      <a:ext cx="8863330" cy="5450840"/>
+                    </a:xfrm>
+                    <a:prstGeom prst="rect">
+                      <a:avLst/>
+                    </a:prstGeom>
+                  </pic:spPr>
+                </pic:pic>
+              </a:graphicData>
+            </a:graphic>
+          </wp:inline>
+        </w:drawing>
+      </w:r>
+    </w:p>
+    <w:p>
+      <w:pPr>
+        <w:jc w:val="center"/>
+      </w:pPr>
+    </w:p>
+    <w:p>
+      <w:pPr>
+        <w:jc w:val="center"/>
+      </w:pPr>
+      <w:r>
+        <w:rPr>
+          <w:noProof/>
+        </w:rPr>
+        <w:lastRenderedPageBreak/>
+        <mc:AlternateContent>
+          <mc:Choice Requires="wps">
+            <w:drawing>
+              <wp:anchor distT="0" distB="0" distL="114300" distR="114300" simplePos="0" relativeHeight="251666432" behindDoc="0" locked="0" layoutInCell="1" allowOverlap="1" wp14:anchorId="174159E4" wp14:editId="7BA0DB8D">
+                <wp:simplePos x="0" y="0"/>
+                <wp:positionH relativeFrom="column">
+                  <wp:posOffset>1544955</wp:posOffset>
+                </wp:positionH>
+                <wp:positionV relativeFrom="paragraph">
+                  <wp:posOffset>3097693</wp:posOffset>
+                </wp:positionV>
+                <wp:extent cx="7324052" cy="2226562"/>
+                <wp:effectExtent l="12700" t="12700" r="29845" b="21590"/>
+                <wp:wrapNone/>
+                <wp:docPr id="1718144291" name="Rectangle 4"/>
+                <wp:cNvGraphicFramePr/>
+                <a:graphic xmlns:a="http://schemas.openxmlformats.org/drawingml/2006/main">
+                  <a:graphicData uri="http://schemas.microsoft.com/office/word/2010/wordprocessingShape">
+                    <wps:wsp>
+                      <wps:cNvSpPr/>
+                      <wps:spPr>
+                        <a:xfrm>
+                          <a:off x="0" y="0"/>
+                          <a:ext cx="7324052" cy="2226562"/>
+                        </a:xfrm>
+                        <a:prstGeom prst="rect">
+                          <a:avLst/>
+                        </a:prstGeom>
+                        <a:noFill/>
+                        <a:ln w="38100">
+                          <a:solidFill>
+                            <a:srgbClr val="FF0000"/>
+                          </a:solidFill>
+                        </a:ln>
+                      </wps:spPr>
+                      <wps:style>
+                        <a:lnRef idx="2">
+                          <a:schemeClr val="accent1">
+                            <a:shade val="15000"/>
+                          </a:schemeClr>
+                        </a:lnRef>
+                        <a:fillRef idx="1">
+                          <a:schemeClr val="accent1"/>
+                        </a:fillRef>
+                        <a:effectRef idx="0">
+                          <a:schemeClr val="accent1"/>
+                        </a:effectRef>
+                        <a:fontRef idx="minor">
+                          <a:schemeClr val="lt1"/>
+                        </a:fontRef>
+                      </wps:style>
+                      <wps:bodyPr rot="0" spcFirstLastPara="0" vertOverflow="overflow" horzOverflow="overflow" vert="horz" wrap="square" lIns="91440" tIns="45720" rIns="91440" bIns="45720" numCol="1" spcCol="0" rtlCol="0" fromWordArt="0" anchor="ctr" anchorCtr="0" forceAA="0" compatLnSpc="1">
+                        <a:prstTxWarp prst="textNoShape">
+                          <a:avLst/>
+                        </a:prstTxWarp>
+                        <a:noAutofit/>
+                      </wps:bodyPr>
+                    </wps:wsp>
+                  </a:graphicData>
+                </a:graphic>
+                <wp14:sizeRelH relativeFrom="margin">
+                  <wp14:pctWidth>0</wp14:pctWidth>
+                </wp14:sizeRelH>
+                <wp14:sizeRelV relativeFrom="margin">
+                  <wp14:pctHeight>0</wp14:pctHeight>
+                </wp14:sizeRelV>
+              </wp:anchor>
+            </w:drawing>
+          </mc:Choice>
+          <mc:Fallback>
+            <w:pict>
+              <v:rect w14:anchorId="76095FB1" id="Rectangle 4" o:spid="_x0000_s1026" style="position:absolute;margin-left:121.65pt;margin-top:243.9pt;width:576.7pt;height:175.3pt;z-index:251666432;visibility:visible;mso-wrap-style:square;mso-width-percent:0;mso-height-percent:0;mso-wrap-distance-left:9pt;mso-wrap-distance-top:0;mso-wrap-distance-right:9pt;mso-wrap-distance-bottom:0;mso-position-horizontal:absolute;mso-position-horizontal-relative:text;mso-position-vertical:absolute;mso-position-vertical-relative:text;mso-width-percent:0;mso-height-percent:0;mso-width-relative:margin;mso-height-relative:margin;v-text-anchor:middle" o:gfxdata="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" filled="f" strokecolor="red" strokeweight="3pt"/>
+            </w:pict>
+          </mc:Fallback>
+        </mc:AlternateContent>
+      </w:r>
+      <w:r>
+        <w:rPr>
+          <w:noProof/>
+        </w:rPr>
+        <w:drawing>
+          <wp:inline distT="0" distB="0" distL="0" distR="0" wp14:anchorId="5006466D" wp14:editId="23780F53">
+            <wp:extent cx="8863330" cy="5450840"/>
+            <wp:effectExtent l="0" t="0" r="1270" b="0"/>
+            <wp:docPr id="233135611" name="Picture 233135611" descr="A diagram of a method results&#10;&#10;Description automatically generated"/>
             <wp:cNvGraphicFramePr>
               <a:graphicFrameLocks xmlns:a="http://schemas.openxmlformats.org/drawingml/2006/main" noChangeAspect="1"/>
             </wp:cNvGraphicFramePr>
@@ -1052,6 +1189,7 @@
   <w:style w:type="character" w:default="1" w:styleId="DefaultParagraphFont">
     <w:name w:val="Default Paragraph Font"/>
     <w:uiPriority w:val="1"/>
+    <w:semiHidden/>
     <w:unhideWhenUsed/>
   </w:style>
   <w:style w:type="table" w:default="1" w:styleId="TableNormal">

</xml_diff>